<commit_message>
created folder for grosvenor school
</commit_message>
<xml_diff>
--- a/++Templated Entries/LAURA ONLY ACCESS COMPLETED/INTELLECTUAL CURRENTS/Eugenics (Gardett) Templated LD.docx
+++ b/++Templated Entries/LAURA ONLY ACCESS COMPLETED/INTELLECTUAL CURRENTS/Eugenics (Gardett) Templated LD.docx
@@ -161,9 +161,11 @@
                 <w:tcW w:w="2642" w:type="dxa"/>
               </w:tcPr>
               <w:p>
+                <w:proofErr w:type="spellStart"/>
                 <w:r>
                   <w:t>Gardett</w:t>
                 </w:r>
+                <w:proofErr w:type="spellEnd"/>
               </w:p>
             </w:tc>
           </w:sdtContent>
@@ -417,7 +419,15 @@
               </w:tcPr>
               <w:p>
                 <w:r>
-                  <w:t xml:space="preserve">Eugenics is the attempt to improve human traits through intervention in genetic lines, generally for the stated purpose of increasing the proportion of so-called positive human traits and decreasing the proportion of (or eliminating) so-called negative traits. The term ‘eugenic’ was originally coined by Francis Galton (half-cousin to Charles Darwin) in his book </w:t>
+                  <w:t xml:space="preserve">Eugenics is the attempt to improve human traits through intervention in genetic lines, generally for the stated purpose of increasing the proportion of so-called positive human traits and decreasing the proportion of (or eliminating) so-called negative traits. </w:t>
+                </w:r>
+                <w:proofErr w:type="gramStart"/>
+                <w:r>
+                  <w:t>The term ‘eugenic’ was originally coined by Francis Galton</w:t>
+                </w:r>
+                <w:proofErr w:type="gramEnd"/>
+                <w:r>
+                  <w:t xml:space="preserve"> (half-cousin to Charles Darwin) in his book </w:t>
                 </w:r>
                 <w:r>
                   <w:rPr>
@@ -430,8 +440,6 @@
                 </w:r>
               </w:p>
             </w:tc>
-            <w:bookmarkStart w:id="0" w:name="_GoBack" w:displacedByCustomXml="next"/>
-            <w:bookmarkEnd w:id="0" w:displacedByCustomXml="next"/>
           </w:sdtContent>
         </w:sdt>
       </w:tr>
@@ -462,6 +470,7 @@
                 <w:r>
                   <w:t xml:space="preserve">ng) so-called negative traits. </w:t>
                 </w:r>
+                <w:proofErr w:type="gramStart"/>
                 <w:r>
                   <w:t xml:space="preserve">The term </w:t>
                 </w:r>
@@ -475,7 +484,11 @@
                   <w:t>’</w:t>
                 </w:r>
                 <w:r>
-                  <w:t xml:space="preserve"> was originally coined by Francis Galton (half-cousin to Charles Darwin) in his book </w:t>
+                  <w:t xml:space="preserve"> was originally coined by Francis Galton</w:t>
+                </w:r>
+                <w:proofErr w:type="gramEnd"/>
+                <w:r>
+                  <w:t xml:space="preserve"> (half-cousin to Charles Darwin) in his book </w:t>
                 </w:r>
                 <w:r>
                   <w:rPr>
@@ -598,9 +611,11 @@
                 <w:r>
                   <w:t>‘</w:t>
                 </w:r>
+                <w:proofErr w:type="spellStart"/>
                 <w:r>
                   <w:t>euthanization</w:t>
                 </w:r>
+                <w:proofErr w:type="spellEnd"/>
                 <w:r>
                   <w:t>’</w:t>
                 </w:r>
@@ -647,7 +662,12 @@
               <w:p/>
               <w:p>
                 <w:r>
-                  <w:t xml:space="preserve">At present, eugenics has an almost universally negative connotation. But the increasing ability to test and manipulate genetics (especially prenatally) has led to new debates about the rights of parents to select for positive traits, or against probable defects, in their unborn children. Genetic testing and manipulation of this type has been called eugenic by some ethicists, although debate on this application of the term continues.  </w:t>
+                  <w:t>At present, eugenics has an almost universally negative connotation. But the increasing ability to test and manipulate genetics (especially prenatally) has led to new debates about the rights of parents to select for positive</w:t>
+                </w:r>
+                <w:bookmarkStart w:id="0" w:name="_GoBack"/>
+                <w:bookmarkEnd w:id="0"/>
+                <w:r>
+                  <w:t xml:space="preserve"> traits, or against probable defects, in their unborn children. Genetic testing and manipulation of this type has been called eugenic by some ethicists, although debate on this application of the term continues.  </w:t>
                 </w:r>
               </w:p>
             </w:tc>
@@ -679,7 +699,6 @@
             </w:sdtPr>
             <w:sdtEndPr/>
             <w:sdtContent>
-              <w:p/>
               <w:p>
                 <w:sdt>
                   <w:sdtPr>
@@ -806,12 +825,21 @@
       </w:rPr>
       <w:t xml:space="preserve"> – </w:t>
     </w:r>
+    <w:proofErr w:type="spellStart"/>
     <w:r>
       <w:rPr>
         <w:i/>
         <w:color w:val="7F7F7F" w:themeColor="text1" w:themeTint="80"/>
       </w:rPr>
-      <w:t>Encyclopedia of Modernism</w:t>
+      <w:t>Encyclopedia</w:t>
+    </w:r>
+    <w:proofErr w:type="spellEnd"/>
+    <w:r>
+      <w:rPr>
+        <w:i/>
+        <w:color w:val="7F7F7F" w:themeColor="text1" w:themeTint="80"/>
+      </w:rPr>
+      <w:t xml:space="preserve"> of Modernism</w:t>
     </w:r>
   </w:p>
   <w:p>
@@ -3426,7 +3454,7 @@
   <a:extraClrSchemeLst/>
   <a:extLst>
     <a:ext uri="{05A4C25C-085E-4340-85A3-A5531E510DB2}">
-      <thm15:themeFamily xmlns="" xmlns:thm15="http://schemas.microsoft.com/office/thememl/2012/main" name="Office Theme" id="{62F939B6-93AF-4DB8-9C6B-D6C7DFDC589F}" vid="{4A3C46E8-61CC-4603-A589-7422A47A8E4A}"/>
+      <thm15:themeFamily xmlns:thm15="http://schemas.microsoft.com/office/thememl/2012/main" xmlns="" name="Office Theme" id="{62F939B6-93AF-4DB8-9C6B-D6C7DFDC589F}" vid="{4A3C46E8-61CC-4603-A589-7422A47A8E4A}"/>
     </a:ext>
   </a:extLst>
 </a:theme>
@@ -3459,7 +3487,7 @@
 </file>
 
 <file path=customXml/itemProps1.xml><?xml version="1.0" encoding="utf-8"?>
-<ds:datastoreItem xmlns:ds="http://schemas.openxmlformats.org/officeDocument/2006/customXml" ds:itemID="{81D92D8C-0D23-2545-9D22-F216DF2B3AC1}">
+<ds:datastoreItem xmlns:ds="http://schemas.openxmlformats.org/officeDocument/2006/customXml" ds:itemID="{F259012D-CAC8-6447-85C0-E1FEFD2A38C5}">
   <ds:schemaRefs>
     <ds:schemaRef ds:uri="http://schemas.openxmlformats.org/officeDocument/2006/bibliography"/>
   </ds:schemaRefs>

</xml_diff>